<commit_message>
test button including table
</commit_message>
<xml_diff>
--- a/assets/templates/payments.docx
+++ b/assets/templates/payments.docx
@@ -5,7 +5,6 @@
     <w:p>
       <w:pPr>
         <w:pStyle w:val="Title"/>
-        <w:jc w:val="center"/>
         <w:rPr>
           <w:b/>
           <w:bCs/>
@@ -219,18 +218,18 @@
         <w:noProof/>
       </w:rPr>
       <w:drawing>
-        <wp:anchor distT="0" distB="0" distL="114300" distR="114300" simplePos="0" relativeHeight="251659264" behindDoc="0" locked="0" layoutInCell="1" allowOverlap="1" wp14:anchorId="30E9B386" wp14:editId="1098ECAE">
+        <wp:anchor distT="0" distB="0" distL="114300" distR="114300" simplePos="0" relativeHeight="251659264" behindDoc="0" locked="0" layoutInCell="1" allowOverlap="1" wp14:anchorId="30E9B386" wp14:editId="7E0DAA55">
           <wp:simplePos x="0" y="0"/>
           <wp:positionH relativeFrom="column">
-            <wp:posOffset>18415</wp:posOffset>
+            <wp:posOffset>21265</wp:posOffset>
           </wp:positionH>
           <wp:positionV relativeFrom="paragraph">
-            <wp:posOffset>-6824</wp:posOffset>
+            <wp:posOffset>-9879</wp:posOffset>
           </wp:positionV>
-          <wp:extent cx="755830" cy="744279"/>
-          <wp:effectExtent l="0" t="0" r="6350" b="0"/>
+          <wp:extent cx="755830" cy="742771"/>
+          <wp:effectExtent l="0" t="0" r="6350" b="635"/>
           <wp:wrapNone/>
-          <wp:docPr id="1985244133" name="Picture 1" descr="A logo with a plane in the middle of a red circle&#10;&#10;Description automatically generated"/>
+          <wp:docPr id="1985244133" name="Picture 1"/>
           <wp:cNvGraphicFramePr>
             <a:graphicFrameLocks xmlns:a="http://schemas.openxmlformats.org/drawingml/2006/main" noChangeAspect="1"/>
           </wp:cNvGraphicFramePr>
@@ -238,11 +237,11 @@
             <a:graphicData uri="http://schemas.openxmlformats.org/drawingml/2006/picture">
               <pic:pic xmlns:pic="http://schemas.openxmlformats.org/drawingml/2006/picture">
                 <pic:nvPicPr>
-                  <pic:cNvPr id="1985244133" name="Picture 1" descr="A logo with a plane in the middle of a red circle&#10;&#10;Description automatically generated"/>
+                  <pic:cNvPr id="1985244133" name="Picture 1"/>
                   <pic:cNvPicPr/>
                 </pic:nvPicPr>
                 <pic:blipFill>
-                  <a:blip r:embed="rId1" cstate="print">
+                  <a:blip r:embed="rId1">
                     <a:extLst>
                       <a:ext uri="{28A0092B-C50C-407E-A947-70E740481C1C}">
                         <a14:useLocalDpi xmlns:a14="http://schemas.microsoft.com/office/drawing/2010/main" val="0"/>
@@ -256,7 +255,7 @@
                 <pic:spPr>
                   <a:xfrm>
                     <a:off x="0" y="0"/>
-                    <a:ext cx="755830" cy="744279"/>
+                    <a:ext cx="755830" cy="742771"/>
                   </a:xfrm>
                   <a:prstGeom prst="rect">
                     <a:avLst/>

</xml_diff>

<commit_message>
working on delete button
</commit_message>
<xml_diff>
--- a/assets/templates/payments.docx
+++ b/assets/templates/payments.docx
@@ -33,12 +33,8 @@
     </w:p>
     <w:p/>
     <w:sectPr>
-      <w:headerReference w:type="even" r:id="rId6"/>
-      <w:headerReference w:type="default" r:id="rId7"/>
-      <w:footerReference w:type="even" r:id="rId8"/>
-      <w:footerReference w:type="default" r:id="rId9"/>
-      <w:headerReference w:type="first" r:id="rId10"/>
-      <w:footerReference w:type="first" r:id="rId11"/>
+      <w:headerReference w:type="default" r:id="rId6"/>
+      <w:footerReference w:type="default" r:id="rId7"/>
       <w:pgSz w:w="12240" w:h="15840"/>
       <w:pgMar w:top="720" w:right="1440" w:bottom="720" w:left="1440" w:header="720" w:footer="720" w:gutter="0"/>
       <w:cols w:space="720"/>
@@ -75,16 +71,6 @@
 
 <file path=word/footer1.xml><?xml version="1.0" encoding="utf-8"?>
 <w:ftr xmlns:wpc="http://schemas.microsoft.com/office/word/2010/wordprocessingCanvas" xmlns:cx="http://schemas.microsoft.com/office/drawing/2014/chartex" xmlns:cx1="http://schemas.microsoft.com/office/drawing/2015/9/8/chartex" xmlns:cx2="http://schemas.microsoft.com/office/drawing/2015/10/21/chartex" xmlns:cx3="http://schemas.microsoft.com/office/drawing/2016/5/9/chartex" xmlns:cx4="http://schemas.microsoft.com/office/drawing/2016/5/10/chartex" xmlns:cx5="http://schemas.microsoft.com/office/drawing/2016/5/11/chartex" xmlns:cx6="http://schemas.microsoft.com/office/drawing/2016/5/12/chartex" xmlns:cx7="http://schemas.microsoft.com/office/drawing/2016/5/13/chartex" xmlns:cx8="http://schemas.microsoft.com/office/drawing/2016/5/14/chartex" xmlns:mc="http://schemas.openxmlformats.org/markup-compatibility/2006" xmlns:aink="http://schemas.microsoft.com/office/drawing/2016/ink" xmlns:am3d="http://schemas.microsoft.com/office/drawing/2017/model3d" xmlns:o="urn:schemas-microsoft-com:office:office" xmlns:oel="http://schemas.microsoft.com/office/2019/extlst" xmlns:r="http://schemas.openxmlformats.org/officeDocument/2006/relationships" xmlns:m="http://schemas.openxmlformats.org/officeDocument/2006/math" xmlns:v="urn:schemas-microsoft-com:vml" xmlns:wp14="http://schemas.microsoft.com/office/word/2010/wordprocessingDrawing" xmlns:wp="http://schemas.openxmlformats.org/drawingml/2006/wordprocessingDrawing" xmlns:w10="urn:schemas-microsoft-com:office:word" xmlns:w="http://schemas.openxmlformats.org/wordprocessingml/2006/main" xmlns:w14="http://schemas.microsoft.com/office/word/2010/wordml" xmlns:w15="http://schemas.microsoft.com/office/word/2012/wordml" xmlns:w16cex="http://schemas.microsoft.com/office/word/2018/wordml/cex" xmlns:w16cid="http://schemas.microsoft.com/office/word/2016/wordml/cid" xmlns:w16="http://schemas.microsoft.com/office/word/2018/wordml" xmlns:w16du="http://schemas.microsoft.com/office/word/2023/wordml/word16du" xmlns:w16sdtdh="http://schemas.microsoft.com/office/word/2020/wordml/sdtdatahash" xmlns:w16se="http://schemas.microsoft.com/office/word/2015/wordml/symex" xmlns:wpg="http://schemas.microsoft.com/office/word/2010/wordprocessingGroup" xmlns:wpi="http://schemas.microsoft.com/office/word/2010/wordprocessingInk" xmlns:wne="http://schemas.microsoft.com/office/word/2006/wordml" xmlns:wps="http://schemas.microsoft.com/office/word/2010/wordprocessingShape" mc:Ignorable="w14 w15 w16se w16cid w16 w16cex w16sdtdh w16du wp14">
-  <w:p>
-    <w:pPr>
-      <w:pStyle w:val="Footer"/>
-    </w:pPr>
-  </w:p>
-</w:ftr>
-</file>
-
-<file path=word/footer2.xml><?xml version="1.0" encoding="utf-8"?>
-<w:ftr xmlns:wpc="http://schemas.microsoft.com/office/word/2010/wordprocessingCanvas" xmlns:cx="http://schemas.microsoft.com/office/drawing/2014/chartex" xmlns:cx1="http://schemas.microsoft.com/office/drawing/2015/9/8/chartex" xmlns:cx2="http://schemas.microsoft.com/office/drawing/2015/10/21/chartex" xmlns:cx3="http://schemas.microsoft.com/office/drawing/2016/5/9/chartex" xmlns:cx4="http://schemas.microsoft.com/office/drawing/2016/5/10/chartex" xmlns:cx5="http://schemas.microsoft.com/office/drawing/2016/5/11/chartex" xmlns:cx6="http://schemas.microsoft.com/office/drawing/2016/5/12/chartex" xmlns:cx7="http://schemas.microsoft.com/office/drawing/2016/5/13/chartex" xmlns:cx8="http://schemas.microsoft.com/office/drawing/2016/5/14/chartex" xmlns:mc="http://schemas.openxmlformats.org/markup-compatibility/2006" xmlns:aink="http://schemas.microsoft.com/office/drawing/2016/ink" xmlns:am3d="http://schemas.microsoft.com/office/drawing/2017/model3d" xmlns:o="urn:schemas-microsoft-com:office:office" xmlns:oel="http://schemas.microsoft.com/office/2019/extlst" xmlns:r="http://schemas.openxmlformats.org/officeDocument/2006/relationships" xmlns:m="http://schemas.openxmlformats.org/officeDocument/2006/math" xmlns:v="urn:schemas-microsoft-com:vml" xmlns:wp14="http://schemas.microsoft.com/office/word/2010/wordprocessingDrawing" xmlns:wp="http://schemas.openxmlformats.org/drawingml/2006/wordprocessingDrawing" xmlns:w10="urn:schemas-microsoft-com:office:word" xmlns:w="http://schemas.openxmlformats.org/wordprocessingml/2006/main" xmlns:w14="http://schemas.microsoft.com/office/word/2010/wordml" xmlns:w15="http://schemas.microsoft.com/office/word/2012/wordml" xmlns:w16cex="http://schemas.microsoft.com/office/word/2018/wordml/cex" xmlns:w16cid="http://schemas.microsoft.com/office/word/2016/wordml/cid" xmlns:w16="http://schemas.microsoft.com/office/word/2018/wordml" xmlns:w16du="http://schemas.microsoft.com/office/word/2023/wordml/word16du" xmlns:w16sdtdh="http://schemas.microsoft.com/office/word/2020/wordml/sdtdatahash" xmlns:w16se="http://schemas.microsoft.com/office/word/2015/wordml/symex" xmlns:wpg="http://schemas.microsoft.com/office/word/2010/wordprocessingGroup" xmlns:wpi="http://schemas.microsoft.com/office/word/2010/wordprocessingInk" xmlns:wne="http://schemas.microsoft.com/office/word/2006/wordml" xmlns:wps="http://schemas.microsoft.com/office/word/2010/wordprocessingShape" mc:Ignorable="w14 w15 w16se w16cid w16 w16cex w16sdtdh w16du wp14">
   <w:tbl>
     <w:tblPr>
       <w:tblW w:w="0" w:type="auto"/>
@@ -115,7 +101,7 @@
           <w:tcW w:w="7937" w:type="dxa"/>
           <w:tcBorders>
             <w:top w:val="single" w:sz="1" w:space="8" w:color="FFFFFF"/>
-            <w:bottom w:val="single" w:sz="1" w:space="0" w:color="AAAAAA"/>
+            <w:bottom w:val="single" w:sz="4" w:space="0" w:color="auto"/>
           </w:tcBorders>
         </w:tcPr>
         <w:p/>
@@ -135,7 +121,7 @@
           <w:tcW w:w="7937" w:type="dxa"/>
           <w:tcBorders>
             <w:top w:val="single" w:sz="1" w:space="4" w:color="FFFFFF"/>
-            <w:bottom w:val="single" w:sz="1" w:space="0" w:color="AAAAAA"/>
+            <w:bottom w:val="single" w:sz="4" w:space="0" w:color="auto"/>
           </w:tcBorders>
         </w:tcPr>
         <w:p>
@@ -146,16 +132,6 @@
       </w:tc>
     </w:tr>
   </w:tbl>
-  <w:p>
-    <w:pPr>
-      <w:pStyle w:val="Footer"/>
-    </w:pPr>
-  </w:p>
-</w:ftr>
-</file>
-
-<file path=word/footer3.xml><?xml version="1.0" encoding="utf-8"?>
-<w:ftr xmlns:wpc="http://schemas.microsoft.com/office/word/2010/wordprocessingCanvas" xmlns:cx="http://schemas.microsoft.com/office/drawing/2014/chartex" xmlns:cx1="http://schemas.microsoft.com/office/drawing/2015/9/8/chartex" xmlns:cx2="http://schemas.microsoft.com/office/drawing/2015/10/21/chartex" xmlns:cx3="http://schemas.microsoft.com/office/drawing/2016/5/9/chartex" xmlns:cx4="http://schemas.microsoft.com/office/drawing/2016/5/10/chartex" xmlns:cx5="http://schemas.microsoft.com/office/drawing/2016/5/11/chartex" xmlns:cx6="http://schemas.microsoft.com/office/drawing/2016/5/12/chartex" xmlns:cx7="http://schemas.microsoft.com/office/drawing/2016/5/13/chartex" xmlns:cx8="http://schemas.microsoft.com/office/drawing/2016/5/14/chartex" xmlns:mc="http://schemas.openxmlformats.org/markup-compatibility/2006" xmlns:aink="http://schemas.microsoft.com/office/drawing/2016/ink" xmlns:am3d="http://schemas.microsoft.com/office/drawing/2017/model3d" xmlns:o="urn:schemas-microsoft-com:office:office" xmlns:oel="http://schemas.microsoft.com/office/2019/extlst" xmlns:r="http://schemas.openxmlformats.org/officeDocument/2006/relationships" xmlns:m="http://schemas.openxmlformats.org/officeDocument/2006/math" xmlns:v="urn:schemas-microsoft-com:vml" xmlns:wp14="http://schemas.microsoft.com/office/word/2010/wordprocessingDrawing" xmlns:wp="http://schemas.openxmlformats.org/drawingml/2006/wordprocessingDrawing" xmlns:w10="urn:schemas-microsoft-com:office:word" xmlns:w="http://schemas.openxmlformats.org/wordprocessingml/2006/main" xmlns:w14="http://schemas.microsoft.com/office/word/2010/wordml" xmlns:w15="http://schemas.microsoft.com/office/word/2012/wordml" xmlns:w16cex="http://schemas.microsoft.com/office/word/2018/wordml/cex" xmlns:w16cid="http://schemas.microsoft.com/office/word/2016/wordml/cid" xmlns:w16="http://schemas.microsoft.com/office/word/2018/wordml" xmlns:w16du="http://schemas.microsoft.com/office/word/2023/wordml/word16du" xmlns:w16sdtdh="http://schemas.microsoft.com/office/word/2020/wordml/sdtdatahash" xmlns:w16se="http://schemas.microsoft.com/office/word/2015/wordml/symex" xmlns:wpg="http://schemas.microsoft.com/office/word/2010/wordprocessingGroup" xmlns:wpi="http://schemas.microsoft.com/office/word/2010/wordprocessingInk" xmlns:wne="http://schemas.microsoft.com/office/word/2006/wordml" xmlns:wps="http://schemas.microsoft.com/office/word/2010/wordprocessingShape" mc:Ignorable="w14 w15 w16se w16cid w16 w16cex w16sdtdh w16du wp14">
   <w:p>
     <w:pPr>
       <w:pStyle w:val="Footer"/>
@@ -190,16 +166,6 @@
 </file>
 
 <file path=word/header1.xml><?xml version="1.0" encoding="utf-8"?>
-<w:hdr xmlns:wpc="http://schemas.microsoft.com/office/word/2010/wordprocessingCanvas" xmlns:cx="http://schemas.microsoft.com/office/drawing/2014/chartex" xmlns:cx1="http://schemas.microsoft.com/office/drawing/2015/9/8/chartex" xmlns:cx2="http://schemas.microsoft.com/office/drawing/2015/10/21/chartex" xmlns:cx3="http://schemas.microsoft.com/office/drawing/2016/5/9/chartex" xmlns:cx4="http://schemas.microsoft.com/office/drawing/2016/5/10/chartex" xmlns:cx5="http://schemas.microsoft.com/office/drawing/2016/5/11/chartex" xmlns:cx6="http://schemas.microsoft.com/office/drawing/2016/5/12/chartex" xmlns:cx7="http://schemas.microsoft.com/office/drawing/2016/5/13/chartex" xmlns:cx8="http://schemas.microsoft.com/office/drawing/2016/5/14/chartex" xmlns:mc="http://schemas.openxmlformats.org/markup-compatibility/2006" xmlns:aink="http://schemas.microsoft.com/office/drawing/2016/ink" xmlns:am3d="http://schemas.microsoft.com/office/drawing/2017/model3d" xmlns:o="urn:schemas-microsoft-com:office:office" xmlns:oel="http://schemas.microsoft.com/office/2019/extlst" xmlns:r="http://schemas.openxmlformats.org/officeDocument/2006/relationships" xmlns:m="http://schemas.openxmlformats.org/officeDocument/2006/math" xmlns:v="urn:schemas-microsoft-com:vml" xmlns:wp14="http://schemas.microsoft.com/office/word/2010/wordprocessingDrawing" xmlns:wp="http://schemas.openxmlformats.org/drawingml/2006/wordprocessingDrawing" xmlns:w10="urn:schemas-microsoft-com:office:word" xmlns:w="http://schemas.openxmlformats.org/wordprocessingml/2006/main" xmlns:w14="http://schemas.microsoft.com/office/word/2010/wordml" xmlns:w15="http://schemas.microsoft.com/office/word/2012/wordml" xmlns:w16cex="http://schemas.microsoft.com/office/word/2018/wordml/cex" xmlns:w16cid="http://schemas.microsoft.com/office/word/2016/wordml/cid" xmlns:w16="http://schemas.microsoft.com/office/word/2018/wordml" xmlns:w16du="http://schemas.microsoft.com/office/word/2023/wordml/word16du" xmlns:w16sdtdh="http://schemas.microsoft.com/office/word/2020/wordml/sdtdatahash" xmlns:w16se="http://schemas.microsoft.com/office/word/2015/wordml/symex" xmlns:wpg="http://schemas.microsoft.com/office/word/2010/wordprocessingGroup" xmlns:wpi="http://schemas.microsoft.com/office/word/2010/wordprocessingInk" xmlns:wne="http://schemas.microsoft.com/office/word/2006/wordml" xmlns:wps="http://schemas.microsoft.com/office/word/2010/wordprocessingShape" mc:Ignorable="w14 w15 w16se w16cid w16 w16cex w16sdtdh w16du wp14">
-  <w:p>
-    <w:pPr>
-      <w:pStyle w:val="Header"/>
-    </w:pPr>
-  </w:p>
-</w:hdr>
-</file>
-
-<file path=word/header2.xml><?xml version="1.0" encoding="utf-8"?>
 <w:hdr xmlns:wpc="http://schemas.microsoft.com/office/word/2010/wordprocessingCanvas" xmlns:cx="http://schemas.microsoft.com/office/drawing/2014/chartex" xmlns:cx1="http://schemas.microsoft.com/office/drawing/2015/9/8/chartex" xmlns:cx2="http://schemas.microsoft.com/office/drawing/2015/10/21/chartex" xmlns:cx3="http://schemas.microsoft.com/office/drawing/2016/5/9/chartex" xmlns:cx4="http://schemas.microsoft.com/office/drawing/2016/5/10/chartex" xmlns:cx5="http://schemas.microsoft.com/office/drawing/2016/5/11/chartex" xmlns:cx6="http://schemas.microsoft.com/office/drawing/2016/5/12/chartex" xmlns:cx7="http://schemas.microsoft.com/office/drawing/2016/5/13/chartex" xmlns:cx8="http://schemas.microsoft.com/office/drawing/2016/5/14/chartex" xmlns:mc="http://schemas.openxmlformats.org/markup-compatibility/2006" xmlns:aink="http://schemas.microsoft.com/office/drawing/2016/ink" xmlns:am3d="http://schemas.microsoft.com/office/drawing/2017/model3d" xmlns:o="urn:schemas-microsoft-com:office:office" xmlns:oel="http://schemas.microsoft.com/office/2019/extlst" xmlns:r="http://schemas.openxmlformats.org/officeDocument/2006/relationships" xmlns:m="http://schemas.openxmlformats.org/officeDocument/2006/math" xmlns:v="urn:schemas-microsoft-com:vml" xmlns:wp14="http://schemas.microsoft.com/office/word/2010/wordprocessingDrawing" xmlns:wp="http://schemas.openxmlformats.org/drawingml/2006/wordprocessingDrawing" xmlns:w10="urn:schemas-microsoft-com:office:word" xmlns:w="http://schemas.openxmlformats.org/wordprocessingml/2006/main" xmlns:w14="http://schemas.microsoft.com/office/word/2010/wordml" xmlns:w15="http://schemas.microsoft.com/office/word/2012/wordml" xmlns:w16cex="http://schemas.microsoft.com/office/word/2018/wordml/cex" xmlns:w16cid="http://schemas.microsoft.com/office/word/2016/wordml/cid" xmlns:w16="http://schemas.microsoft.com/office/word/2018/wordml" xmlns:w16du="http://schemas.microsoft.com/office/word/2023/wordml/word16du" xmlns:w16sdtdh="http://schemas.microsoft.com/office/word/2020/wordml/sdtdatahash" xmlns:w16se="http://schemas.microsoft.com/office/word/2015/wordml/symex" xmlns:wpg="http://schemas.microsoft.com/office/word/2010/wordprocessingGroup" xmlns:wpi="http://schemas.microsoft.com/office/word/2010/wordprocessingInk" xmlns:wne="http://schemas.microsoft.com/office/word/2006/wordml" xmlns:wps="http://schemas.microsoft.com/office/word/2010/wordprocessingShape" mc:Ignorable="w14 w15 w16se w16cid w16 w16cex w16sdtdh w16du wp14">
   <w:p>
     <w:pPr>
@@ -524,16 +490,6 @@
       </w:rPr>
     </w:pPr>
   </w:p>
-  <w:p>
-    <w:pPr>
-      <w:pStyle w:val="Header"/>
-    </w:pPr>
-  </w:p>
-</w:hdr>
-</file>
-
-<file path=word/header3.xml><?xml version="1.0" encoding="utf-8"?>
-<w:hdr xmlns:wpc="http://schemas.microsoft.com/office/word/2010/wordprocessingCanvas" xmlns:cx="http://schemas.microsoft.com/office/drawing/2014/chartex" xmlns:cx1="http://schemas.microsoft.com/office/drawing/2015/9/8/chartex" xmlns:cx2="http://schemas.microsoft.com/office/drawing/2015/10/21/chartex" xmlns:cx3="http://schemas.microsoft.com/office/drawing/2016/5/9/chartex" xmlns:cx4="http://schemas.microsoft.com/office/drawing/2016/5/10/chartex" xmlns:cx5="http://schemas.microsoft.com/office/drawing/2016/5/11/chartex" xmlns:cx6="http://schemas.microsoft.com/office/drawing/2016/5/12/chartex" xmlns:cx7="http://schemas.microsoft.com/office/drawing/2016/5/13/chartex" xmlns:cx8="http://schemas.microsoft.com/office/drawing/2016/5/14/chartex" xmlns:mc="http://schemas.openxmlformats.org/markup-compatibility/2006" xmlns:aink="http://schemas.microsoft.com/office/drawing/2016/ink" xmlns:am3d="http://schemas.microsoft.com/office/drawing/2017/model3d" xmlns:o="urn:schemas-microsoft-com:office:office" xmlns:oel="http://schemas.microsoft.com/office/2019/extlst" xmlns:r="http://schemas.openxmlformats.org/officeDocument/2006/relationships" xmlns:m="http://schemas.openxmlformats.org/officeDocument/2006/math" xmlns:v="urn:schemas-microsoft-com:vml" xmlns:wp14="http://schemas.microsoft.com/office/word/2010/wordprocessingDrawing" xmlns:wp="http://schemas.openxmlformats.org/drawingml/2006/wordprocessingDrawing" xmlns:w10="urn:schemas-microsoft-com:office:word" xmlns:w="http://schemas.openxmlformats.org/wordprocessingml/2006/main" xmlns:w14="http://schemas.microsoft.com/office/word/2010/wordml" xmlns:w15="http://schemas.microsoft.com/office/word/2012/wordml" xmlns:w16cex="http://schemas.microsoft.com/office/word/2018/wordml/cex" xmlns:w16cid="http://schemas.microsoft.com/office/word/2016/wordml/cid" xmlns:w16="http://schemas.microsoft.com/office/word/2018/wordml" xmlns:w16du="http://schemas.microsoft.com/office/word/2023/wordml/word16du" xmlns:w16sdtdh="http://schemas.microsoft.com/office/word/2020/wordml/sdtdatahash" xmlns:w16se="http://schemas.microsoft.com/office/word/2015/wordml/symex" xmlns:wpg="http://schemas.microsoft.com/office/word/2010/wordprocessingGroup" xmlns:wpi="http://schemas.microsoft.com/office/word/2010/wordprocessingInk" xmlns:wne="http://schemas.microsoft.com/office/word/2006/wordml" xmlns:wps="http://schemas.microsoft.com/office/word/2010/wordprocessingShape" mc:Ignorable="w14 w15 w16se w16cid w16 w16cex w16sdtdh w16du wp14">
   <w:p>
     <w:pPr>
       <w:pStyle w:val="Header"/>

</xml_diff>